<commit_message>
fix version compatibility section of version A manual
</commit_message>
<xml_diff>
--- a/src/mod/resources/manual/a/manual.docx
+++ b/src/mod/resources/manual/a/manual.docx
@@ -2169,15 +2169,15 @@
         <w:t xml:space="preserve"> is compatible with NTSC 1.00, 1.01, and 1.02</w:t>
       </w:r>
       <w:bookmarkEnd w:id="1"/>
-      <w:r>
-        <w:rPr>
-          <w:rFonts w:ascii="A-OTF Folk Pro H" w:eastAsia="A-OTF Folk Pro H" w:hAnsi="A-OTF Folk Pro H"/>
-          <w:sz w:val="25"/>
-          <w:szCs w:val="25"/>
-        </w:rPr>
-        <w:t>, as well as PAL, 20XX, and UnclePunch.</w:t>
-      </w:r>
       <w:bookmarkEnd w:id="2"/>
+      <w:r>
+        <w:rPr>
+          <w:rFonts w:ascii="A-OTF Folk Pro H" w:eastAsia="A-OTF Folk Pro H" w:hAnsi="A-OTF Folk Pro H"/>
+          <w:sz w:val="25"/>
+          <w:szCs w:val="25"/>
+        </w:rPr>
+        <w:t>.</w:t>
+      </w:r>
     </w:p>
     <w:sectPr>
       <w:pgSz w:w="18403" w:h="15840" w:code="1"/>

</xml_diff>

<commit_message>
update taukhan's credits in the manual
</commit_message>
<xml_diff>
--- a/src/mod/resources/manual/a/manual.docx
+++ b/src/mod/resources/manual/a/manual.docx
@@ -848,7 +848,23 @@
           <w:sz w:val="25"/>
           <w:szCs w:val="25"/>
         </w:rPr>
-        <w:t>han for designing the dash back fix.</w:t>
+        <w:t xml:space="preserve">han for designing the </w:t>
+      </w:r>
+      <w:r>
+        <w:rPr>
+          <w:rFonts w:ascii="A-OTF Folk Pro H" w:eastAsia="A-OTF Folk Pro H" w:hAnsi="A-OTF Folk Pro H"/>
+          <w:sz w:val="25"/>
+          <w:szCs w:val="25"/>
+        </w:rPr>
+        <w:t>tilt intent algorithm</w:t>
+      </w:r>
+      <w:r>
+        <w:rPr>
+          <w:rFonts w:ascii="A-OTF Folk Pro H" w:eastAsia="A-OTF Folk Pro H" w:hAnsi="A-OTF Folk Pro H"/>
+          <w:sz w:val="25"/>
+          <w:szCs w:val="25"/>
+        </w:rPr>
+        <w:t>.</w:t>
       </w:r>
     </w:p>
     <w:p>

</xml_diff>

<commit_message>
update the manual to reflect the shield SDI fix
</commit_message>
<xml_diff>
--- a/src/mod/resources/manual/a/manual.docx
+++ b/src/mod/resources/manual/a/manual.docx
@@ -488,6 +488,14 @@
                 <w:szCs w:val="25"/>
               </w:rPr>
               <w:t xml:space="preserve"> first smash DI input.</w:t>
+            </w:r>
+            <w:r>
+              <w:rPr>
+                <w:rFonts w:ascii="A-OTF Folk Pro H" w:eastAsia="A-OTF Folk Pro H" w:hAnsi="A-OTF Folk Pro H"/>
+                <w:sz w:val="25"/>
+                <w:szCs w:val="25"/>
+              </w:rPr>
+              <w:t xml:space="preserve"> This fix applies to shield smash DI.</w:t>
             </w:r>
           </w:p>
         </w:tc>
@@ -2370,7 +2378,7 @@
       </w:rPr>
     </w:lvl>
   </w:abstractNum>
-  <w:num w:numId="1">
+  <w:num w:numId="1" w16cid:durableId="1853756717">
     <w:abstractNumId w:val="0"/>
   </w:num>
 </w:numbering>

</xml_diff>